<commit_message>
windows hoofdstuk 4 start
</commit_message>
<xml_diff>
--- a/Windows/Individuele Documentatie/Jens/Windows PowerShell 3.0 Step by step.docx
+++ b/Windows/Individuele Documentatie/Jens/Windows PowerShell 3.0 Step by step.docx
@@ -2580,6 +2580,46 @@
           <w:rFonts w:cs="Consolas"/>
         </w:rPr>
         <w:t xml:space="preserve"> 3.0</w:t>
+      </w:r>
+      <w:r>
+        <w:rPr>
+          <w:rFonts w:cs="Consolas"/>
+        </w:rPr>
+        <w:t xml:space="preserve">. De configuratie is gemakkelijker dan de vorige versie. </w:t>
+      </w:r>
+      <w:proofErr w:type="spellStart"/>
+      <w:r>
+        <w:rPr>
+          <w:rFonts w:cs="Consolas"/>
+        </w:rPr>
+        <w:t>Remoting</w:t>
+      </w:r>
+      <w:proofErr w:type="spellEnd"/>
+      <w:r>
+        <w:rPr>
+          <w:rFonts w:cs="Consolas"/>
+        </w:rPr>
+        <w:t xml:space="preserve"> in Windows </w:t>
+      </w:r>
+      <w:proofErr w:type="spellStart"/>
+      <w:r>
+        <w:rPr>
+          <w:rFonts w:cs="Consolas"/>
+        </w:rPr>
+        <w:t>PowerShell</w:t>
+      </w:r>
+      <w:proofErr w:type="spellEnd"/>
+      <w:r>
+        <w:rPr>
+          <w:rFonts w:cs="Consolas"/>
+        </w:rPr>
+        <w:t xml:space="preserve"> maakt meestal gebruik van de protocollen DCOM en RPC om verbinding te maken met de remote-machines. </w:t>
+      </w:r>
+      <w:r>
+        <w:rPr>
+          <w:rFonts w:cs="Consolas"/>
+        </w:rPr>
+        <w:t xml:space="preserve"> Om een ander </w:t>
       </w:r>
       <w:bookmarkStart w:id="0" w:name="_GoBack"/>
       <w:bookmarkEnd w:id="0"/>

</xml_diff>